<commit_message>
make webshot viewports more colorful
</commit_message>
<xml_diff>
--- a/gallery/outputs/docs/word_document..docx
+++ b/gallery/outputs/docs/word_document..docx
@@ -51,9 +51,9 @@
       <w:pPr>
         <w:pStyle w:val="Heading1"/>
       </w:pPr>
-      <w:bookmarkStart w:id="20" w:name="packages"/>
-      <w:r>
-        <w:t xml:space="preserve">Packages</w:t>
+      <w:bookmarkStart w:id="20" w:name="packages-and-data"/>
+      <w:r>
+        <w:t xml:space="preserve">Packages and data</w:t>
       </w:r>
       <w:bookmarkEnd w:id="20"/>
     </w:p>
@@ -92,343 +92,427 @@
         <w:t xml:space="preserve"> </w:t>
       </w:r>
       <w:r>
-        <w:t xml:space="preserve">for data wrangling.</w:t>
+        <w:t xml:space="preserve">for data wrangling. The</w:t>
+      </w:r>
+      <w:r>
+        <w:t xml:space="preserve"> </w:t>
+      </w:r>
+      <w:r>
+        <w:rPr>
+          <w:rStyle w:val="VerbatimChar"/>
+        </w:rPr>
+        <w:t xml:space="preserve">txhousing</w:t>
+      </w:r>
+      <w:r>
+        <w:t xml:space="preserve"> </w:t>
+      </w:r>
+      <w:r>
+        <w:t xml:space="preserve">data is loaded for you when you install and load the</w:t>
+      </w:r>
+      <w:r>
+        <w:t xml:space="preserve"> </w:t>
+      </w:r>
+      <w:r>
+        <w:rPr>
+          <w:rStyle w:val="VerbatimChar"/>
+        </w:rPr>
+        <w:t xml:space="preserve">ggplot2</w:t>
+      </w:r>
+      <w:r>
+        <w:t xml:space="preserve"> </w:t>
+      </w:r>
+      <w:r>
+        <w:t xml:space="preserve">package.</w:t>
       </w:r>
     </w:p>
     <w:p>
       <w:pPr>
+        <w:pStyle w:val="SourceCode"/>
+      </w:pPr>
+      <w:r>
+        <w:rPr>
+          <w:rStyle w:val="KeywordTok"/>
+        </w:rPr>
+        <w:t xml:space="preserve">library</w:t>
+      </w:r>
+      <w:r>
+        <w:rPr>
+          <w:rStyle w:val="NormalTok"/>
+        </w:rPr>
+        <w:t xml:space="preserve">(ggplot2) </w:t>
+      </w:r>
+      <w:r>
+        <w:rPr>
+          <w:rStyle w:val="CommentTok"/>
+        </w:rPr>
+        <w:t xml:space="preserve"># plotting</w:t>
+      </w:r>
+      <w:r>
+        <w:br w:type="textWrapping"/>
+      </w:r>
+      <w:r>
+        <w:rPr>
+          <w:rStyle w:val="KeywordTok"/>
+        </w:rPr>
+        <w:t xml:space="preserve">library</w:t>
+      </w:r>
+      <w:r>
+        <w:rPr>
+          <w:rStyle w:val="NormalTok"/>
+        </w:rPr>
+        <w:t xml:space="preserve">(dplyr) </w:t>
+      </w:r>
+      <w:r>
+        <w:rPr>
+          <w:rStyle w:val="CommentTok"/>
+        </w:rPr>
+        <w:t xml:space="preserve"># wrangling</w:t>
+      </w:r>
+      <w:r>
+        <w:br w:type="textWrapping"/>
+      </w:r>
+      <w:r>
+        <w:rPr>
+          <w:rStyle w:val="NormalTok"/>
+        </w:rPr>
+        <w:t xml:space="preserve">txsamp &lt;-</w:t>
+      </w:r>
+      <w:r>
+        <w:rPr>
+          <w:rStyle w:val="StringTok"/>
+        </w:rPr>
+        <w:t xml:space="preserve"> </w:t>
+      </w:r>
+      <w:r>
+        <w:rPr>
+          <w:rStyle w:val="NormalTok"/>
+        </w:rPr>
+        <w:t xml:space="preserve">txhousing </w:t>
+      </w:r>
+      <w:r>
+        <w:rPr>
+          <w:rStyle w:val="OperatorTok"/>
+        </w:rPr>
+        <w:t xml:space="preserve">%&gt;%</w:t>
+      </w:r>
+      <w:r>
+        <w:rPr>
+          <w:rStyle w:val="StringTok"/>
+        </w:rPr>
+        <w:t xml:space="preserve"> </w:t>
+      </w:r>
+      <w:r>
+        <w:br w:type="textWrapping"/>
+      </w:r>
+      <w:r>
+        <w:rPr>
+          <w:rStyle w:val="StringTok"/>
+        </w:rPr>
+        <w:t xml:space="preserve">  </w:t>
+      </w:r>
+      <w:r>
+        <w:rPr>
+          <w:rStyle w:val="KeywordTok"/>
+        </w:rPr>
+        <w:t xml:space="preserve">filter</w:t>
+      </w:r>
+      <w:r>
+        <w:rPr>
+          <w:rStyle w:val="NormalTok"/>
+        </w:rPr>
+        <w:t xml:space="preserve">(city </w:t>
+      </w:r>
+      <w:r>
+        <w:rPr>
+          <w:rStyle w:val="OperatorTok"/>
+        </w:rPr>
+        <w:t xml:space="preserve">%in%</w:t>
+      </w:r>
+      <w:r>
+        <w:rPr>
+          <w:rStyle w:val="StringTok"/>
+        </w:rPr>
+        <w:t xml:space="preserve"> </w:t>
+      </w:r>
+      <w:r>
+        <w:rPr>
+          <w:rStyle w:val="KeywordTok"/>
+        </w:rPr>
+        <w:t xml:space="preserve">c</w:t>
+      </w:r>
+      <w:r>
+        <w:rPr>
+          <w:rStyle w:val="NormalTok"/>
+        </w:rPr>
+        <w:t xml:space="preserve">(</w:t>
+      </w:r>
+      <w:r>
+        <w:rPr>
+          <w:rStyle w:val="StringTok"/>
+        </w:rPr>
+        <w:t xml:space="preserve">"Houston"</w:t>
+      </w:r>
+      <w:r>
+        <w:rPr>
+          <w:rStyle w:val="NormalTok"/>
+        </w:rPr>
+        <w:t xml:space="preserve">, </w:t>
+      </w:r>
+      <w:r>
+        <w:rPr>
+          <w:rStyle w:val="StringTok"/>
+        </w:rPr>
+        <w:t xml:space="preserve">"Fort Worth"</w:t>
+      </w:r>
+      <w:r>
+        <w:rPr>
+          <w:rStyle w:val="NormalTok"/>
+        </w:rPr>
+        <w:t xml:space="preserve">, </w:t>
+      </w:r>
+      <w:r>
+        <w:rPr>
+          <w:rStyle w:val="StringTok"/>
+        </w:rPr>
+        <w:t xml:space="preserve">"San Antonio"</w:t>
+      </w:r>
+      <w:r>
+        <w:rPr>
+          <w:rStyle w:val="NormalTok"/>
+        </w:rPr>
+        <w:t xml:space="preserve">, </w:t>
+      </w:r>
+      <w:r>
+        <w:rPr>
+          <w:rStyle w:val="StringTok"/>
+        </w:rPr>
+        <w:t xml:space="preserve">"Dallas"</w:t>
+      </w:r>
+      <w:r>
+        <w:rPr>
+          <w:rStyle w:val="NormalTok"/>
+        </w:rPr>
+        <w:t xml:space="preserve">, </w:t>
+      </w:r>
+      <w:r>
+        <w:rPr>
+          <w:rStyle w:val="StringTok"/>
+        </w:rPr>
+        <w:t xml:space="preserve">"Austin"</w:t>
+      </w:r>
+      <w:r>
+        <w:rPr>
+          <w:rStyle w:val="NormalTok"/>
+        </w:rPr>
+        <w:t xml:space="preserve">))</w:t>
+      </w:r>
+    </w:p>
+    <w:p>
+      <w:pPr>
         <w:pStyle w:val="Heading1"/>
       </w:pPr>
-      <w:bookmarkStart w:id="21" w:name="texas-housing-data"/>
-      <w:r>
-        <w:t xml:space="preserve">Texas housing data</w:t>
+      <w:bookmarkStart w:id="21" w:name="austin-is-expensive"/>
+      <w:r>
+        <w:t xml:space="preserve">Austin is expensive</w:t>
       </w:r>
       <w:bookmarkEnd w:id="21"/>
     </w:p>
     <w:p>
       <w:pPr>
-        <w:pStyle w:val="FirstParagraph"/>
-      </w:pPr>
-      <w:r>
-        <w:t xml:space="preserve">This data is loaded for you when you install and load the</w:t>
-      </w:r>
-      <w:r>
+        <w:pStyle w:val="SourceCode"/>
+      </w:pPr>
+      <w:r>
+        <w:rPr>
+          <w:rStyle w:val="KeywordTok"/>
+        </w:rPr>
+        <w:t xml:space="preserve">ggplot</w:t>
+      </w:r>
+      <w:r>
+        <w:rPr>
+          <w:rStyle w:val="NormalTok"/>
+        </w:rPr>
+        <w:t xml:space="preserve">(</w:t>
+      </w:r>
+      <w:r>
+        <w:rPr>
+          <w:rStyle w:val="DataTypeTok"/>
+        </w:rPr>
+        <w:t xml:space="preserve">data =</w:t>
+      </w:r>
+      <w:r>
+        <w:rPr>
+          <w:rStyle w:val="NormalTok"/>
+        </w:rPr>
+        <w:t xml:space="preserve"> txsamp, </w:t>
+      </w:r>
+      <w:r>
+        <w:rPr>
+          <w:rStyle w:val="KeywordTok"/>
+        </w:rPr>
+        <w:t xml:space="preserve">aes</w:t>
+      </w:r>
+      <w:r>
+        <w:rPr>
+          <w:rStyle w:val="NormalTok"/>
+        </w:rPr>
+        <w:t xml:space="preserve">(</w:t>
+      </w:r>
+      <w:r>
+        <w:rPr>
+          <w:rStyle w:val="DataTypeTok"/>
+        </w:rPr>
+        <w:t xml:space="preserve">x =</w:t>
+      </w:r>
+      <w:r>
+        <w:rPr>
+          <w:rStyle w:val="NormalTok"/>
+        </w:rPr>
+        <w:t xml:space="preserve"> sales, </w:t>
+      </w:r>
+      <w:r>
+        <w:rPr>
+          <w:rStyle w:val="DataTypeTok"/>
+        </w:rPr>
+        <w:t xml:space="preserve">y =</w:t>
+      </w:r>
+      <w:r>
+        <w:rPr>
+          <w:rStyle w:val="NormalTok"/>
+        </w:rPr>
+        <w:t xml:space="preserve"> median)) </w:t>
+      </w:r>
+      <w:r>
+        <w:rPr>
+          <w:rStyle w:val="OperatorTok"/>
+        </w:rPr>
+        <w:t xml:space="preserve">+</w:t>
+      </w:r>
+      <w:r>
+        <w:br w:type="textWrapping"/>
+      </w:r>
+      <w:r>
+        <w:rPr>
+          <w:rStyle w:val="StringTok"/>
+        </w:rPr>
+        <w:t xml:space="preserve">   </w:t>
+      </w:r>
+      <w:r>
+        <w:rPr>
+          <w:rStyle w:val="KeywordTok"/>
+        </w:rPr>
+        <w:t xml:space="preserve">geom_point</w:t>
+      </w:r>
+      <w:r>
+        <w:rPr>
+          <w:rStyle w:val="NormalTok"/>
+        </w:rPr>
+        <w:t xml:space="preserve">(</w:t>
+      </w:r>
+      <w:r>
+        <w:rPr>
+          <w:rStyle w:val="KeywordTok"/>
+        </w:rPr>
+        <w:t xml:space="preserve">aes</w:t>
+      </w:r>
+      <w:r>
+        <w:rPr>
+          <w:rStyle w:val="NormalTok"/>
+        </w:rPr>
+        <w:t xml:space="preserve">(</w:t>
+      </w:r>
+      <w:r>
+        <w:rPr>
+          <w:rStyle w:val="DataTypeTok"/>
+        </w:rPr>
+        <w:t xml:space="preserve">colour =</w:t>
+      </w:r>
+      <w:r>
+        <w:rPr>
+          <w:rStyle w:val="NormalTok"/>
+        </w:rPr>
+        <w:t xml:space="preserve"> city)) </w:t>
+      </w:r>
+      <w:r>
+        <w:rPr>
+          <w:rStyle w:val="OperatorTok"/>
+        </w:rPr>
+        <w:t xml:space="preserve">+</w:t>
+      </w:r>
+      <w:r>
+        <w:rPr>
+          <w:rStyle w:val="StringTok"/>
+        </w:rPr>
         <w:t xml:space="preserve"> </w:t>
       </w:r>
       <w:r>
-        <w:rPr>
-          <w:rStyle w:val="VerbatimChar"/>
-        </w:rPr>
-        <w:t xml:space="preserve">ggplot2</w:t>
-      </w:r>
-      <w:r>
-        <w:t xml:space="preserve"> </w:t>
-      </w:r>
-      <w:r>
-        <w:t xml:space="preserve">package.</w:t>
-      </w:r>
-    </w:p>
-    <w:p>
-      <w:pPr>
-        <w:pStyle w:val="SourceCode"/>
-      </w:pPr>
-      <w:r>
-        <w:rPr>
-          <w:rStyle w:val="VerbatimChar"/>
-        </w:rPr>
-        <w:t xml:space="preserve">## Observations: 935</w:t>
-      </w:r>
-      <w:r>
         <w:br w:type="textWrapping"/>
       </w:r>
       <w:r>
         <w:rPr>
-          <w:rStyle w:val="VerbatimChar"/>
-        </w:rPr>
-        <w:t xml:space="preserve">## Variables: 9</w:t>
-      </w:r>
-      <w:r>
-        <w:br w:type="textWrapping"/>
-      </w:r>
-      <w:r>
-        <w:rPr>
-          <w:rStyle w:val="VerbatimChar"/>
-        </w:rPr>
-        <w:t xml:space="preserve">## $ city      &lt;chr&gt; "Austin", "Austin", "Austin", "Austin", "Austin", "Aus…</w:t>
-      </w:r>
-      <w:r>
-        <w:br w:type="textWrapping"/>
-      </w:r>
-      <w:r>
-        <w:rPr>
-          <w:rStyle w:val="VerbatimChar"/>
-        </w:rPr>
-        <w:t xml:space="preserve">## $ year      &lt;int&gt; 2000, 2000, 2000, 2000, 2000, 2000, 2000, 2000, 2000, …</w:t>
-      </w:r>
-      <w:r>
-        <w:br w:type="textWrapping"/>
-      </w:r>
-      <w:r>
-        <w:rPr>
-          <w:rStyle w:val="VerbatimChar"/>
-        </w:rPr>
-        <w:t xml:space="preserve">## $ month     &lt;int&gt; 1, 2, 3, 4, 5, 6, 7, 8, 9, 10, 11, 12, 1, 2, 3, 4, 5, …</w:t>
-      </w:r>
-      <w:r>
-        <w:br w:type="textWrapping"/>
-      </w:r>
-      <w:r>
-        <w:rPr>
-          <w:rStyle w:val="VerbatimChar"/>
-        </w:rPr>
-        <w:t xml:space="preserve">## $ sales     &lt;dbl&gt; 1025, 1277, 1603, 1556, 1980, 1885, 1818, 1880, 1498, …</w:t>
-      </w:r>
-      <w:r>
-        <w:br w:type="textWrapping"/>
-      </w:r>
-      <w:r>
-        <w:rPr>
-          <w:rStyle w:val="VerbatimChar"/>
-        </w:rPr>
-        <w:t xml:space="preserve">## $ volume    &lt;dbl&gt; 173053635, 226038438, 298557656, 289197960, 393073774,…</w:t>
-      </w:r>
-      <w:r>
-        <w:br w:type="textWrapping"/>
-      </w:r>
-      <w:r>
-        <w:rPr>
-          <w:rStyle w:val="VerbatimChar"/>
-        </w:rPr>
-        <w:t xml:space="preserve">## $ median    &lt;dbl&gt; 133700, 134000, 136700, 136900, 144700, 148800, 149300…</w:t>
-      </w:r>
-      <w:r>
-        <w:br w:type="textWrapping"/>
-      </w:r>
-      <w:r>
-        <w:rPr>
-          <w:rStyle w:val="VerbatimChar"/>
-        </w:rPr>
-        <w:t xml:space="preserve">## $ listings  &lt;dbl&gt; 3084, 2989, 3042, 3192, 3617, 3799, 3944, 3948, 4058, …</w:t>
-      </w:r>
-      <w:r>
-        <w:br w:type="textWrapping"/>
-      </w:r>
-      <w:r>
-        <w:rPr>
-          <w:rStyle w:val="VerbatimChar"/>
-        </w:rPr>
-        <w:t xml:space="preserve">## $ inventory &lt;dbl&gt; 2.0, 2.0, 2.0, 2.1, 2.3, 2.4, 2.6, 2.6, 2.6, 2.6, 2.7,…</w:t>
-      </w:r>
-      <w:r>
-        <w:br w:type="textWrapping"/>
-      </w:r>
-      <w:r>
-        <w:rPr>
-          <w:rStyle w:val="VerbatimChar"/>
-        </w:rPr>
-        <w:t xml:space="preserve">## $ date      &lt;dbl&gt; 2000.000, 2000.083, 2000.167, 2000.250, 2000.333, 2000…</w:t>
-      </w:r>
-    </w:p>
-    <w:p>
-      <w:pPr>
-        <w:pStyle w:val="Heading1"/>
-      </w:pPr>
-      <w:bookmarkStart w:id="22" w:name="our-data-is-monthly"/>
-      <w:r>
-        <w:t xml:space="preserve">Our data is monthly</w:t>
-      </w:r>
-      <w:bookmarkEnd w:id="22"/>
-    </w:p>
-    <w:p>
-      <w:pPr>
-        <w:pStyle w:val="FirstParagraph"/>
-      </w:pPr>
-      <w:r>
-        <w:t xml:space="preserve">Here is just a sample of rows from one city to show that we have data for each of the 12 months for each year, except for 2015.</w:t>
-      </w:r>
-    </w:p>
-    <w:p>
-      <w:pPr>
-        <w:pStyle w:val="SourceCode"/>
-      </w:pPr>
-      <w:r>
-        <w:rPr>
-          <w:rStyle w:val="VerbatimChar"/>
-        </w:rPr>
-        <w:t xml:space="preserve">## # A tibble: 16 x 2</w:t>
-      </w:r>
-      <w:r>
-        <w:br w:type="textWrapping"/>
-      </w:r>
-      <w:r>
-        <w:rPr>
-          <w:rStyle w:val="VerbatimChar"/>
-        </w:rPr>
-        <w:t xml:space="preserve">##     year     n</w:t>
-      </w:r>
-      <w:r>
-        <w:br w:type="textWrapping"/>
-      </w:r>
-      <w:r>
-        <w:rPr>
-          <w:rStyle w:val="VerbatimChar"/>
-        </w:rPr>
-        <w:t xml:space="preserve">##    &lt;int&gt; &lt;int&gt;</w:t>
-      </w:r>
-      <w:r>
-        <w:br w:type="textWrapping"/>
-      </w:r>
-      <w:r>
-        <w:rPr>
-          <w:rStyle w:val="VerbatimChar"/>
-        </w:rPr>
-        <w:t xml:space="preserve">##  1  2000    12</w:t>
-      </w:r>
-      <w:r>
-        <w:br w:type="textWrapping"/>
-      </w:r>
-      <w:r>
-        <w:rPr>
-          <w:rStyle w:val="VerbatimChar"/>
-        </w:rPr>
-        <w:t xml:space="preserve">##  2  2001    12</w:t>
-      </w:r>
-      <w:r>
-        <w:br w:type="textWrapping"/>
-      </w:r>
-      <w:r>
-        <w:rPr>
-          <w:rStyle w:val="VerbatimChar"/>
-        </w:rPr>
-        <w:t xml:space="preserve">##  3  2002    12</w:t>
-      </w:r>
-      <w:r>
-        <w:br w:type="textWrapping"/>
-      </w:r>
-      <w:r>
-        <w:rPr>
-          <w:rStyle w:val="VerbatimChar"/>
-        </w:rPr>
-        <w:t xml:space="preserve">##  4  2003    12</w:t>
-      </w:r>
-      <w:r>
-        <w:br w:type="textWrapping"/>
-      </w:r>
-      <w:r>
-        <w:rPr>
-          <w:rStyle w:val="VerbatimChar"/>
-        </w:rPr>
-        <w:t xml:space="preserve">##  5  2004    12</w:t>
-      </w:r>
-      <w:r>
-        <w:br w:type="textWrapping"/>
-      </w:r>
-      <w:r>
-        <w:rPr>
-          <w:rStyle w:val="VerbatimChar"/>
-        </w:rPr>
-        <w:t xml:space="preserve">##  6  2005    12</w:t>
-      </w:r>
-      <w:r>
-        <w:br w:type="textWrapping"/>
-      </w:r>
-      <w:r>
-        <w:rPr>
-          <w:rStyle w:val="VerbatimChar"/>
-        </w:rPr>
-        <w:t xml:space="preserve">##  7  2006    12</w:t>
-      </w:r>
-      <w:r>
-        <w:br w:type="textWrapping"/>
-      </w:r>
-      <w:r>
-        <w:rPr>
-          <w:rStyle w:val="VerbatimChar"/>
-        </w:rPr>
-        <w:t xml:space="preserve">##  8  2007    12</w:t>
-      </w:r>
-      <w:r>
-        <w:br w:type="textWrapping"/>
-      </w:r>
-      <w:r>
-        <w:rPr>
-          <w:rStyle w:val="VerbatimChar"/>
-        </w:rPr>
-        <w:t xml:space="preserve">##  9  2008    12</w:t>
-      </w:r>
-      <w:r>
-        <w:br w:type="textWrapping"/>
-      </w:r>
-      <w:r>
-        <w:rPr>
-          <w:rStyle w:val="VerbatimChar"/>
-        </w:rPr>
-        <w:t xml:space="preserve">## 10  2009    12</w:t>
-      </w:r>
-      <w:r>
-        <w:br w:type="textWrapping"/>
-      </w:r>
-      <w:r>
-        <w:rPr>
-          <w:rStyle w:val="VerbatimChar"/>
-        </w:rPr>
-        <w:t xml:space="preserve">## 11  2010    12</w:t>
-      </w:r>
-      <w:r>
-        <w:br w:type="textWrapping"/>
-      </w:r>
-      <w:r>
-        <w:rPr>
-          <w:rStyle w:val="VerbatimChar"/>
-        </w:rPr>
-        <w:t xml:space="preserve">## 12  2011    12</w:t>
-      </w:r>
-      <w:r>
-        <w:br w:type="textWrapping"/>
-      </w:r>
-      <w:r>
-        <w:rPr>
-          <w:rStyle w:val="VerbatimChar"/>
-        </w:rPr>
-        <w:t xml:space="preserve">## 13  2012    12</w:t>
-      </w:r>
-      <w:r>
-        <w:br w:type="textWrapping"/>
-      </w:r>
-      <w:r>
-        <w:rPr>
-          <w:rStyle w:val="VerbatimChar"/>
-        </w:rPr>
-        <w:t xml:space="preserve">## 14  2013    12</w:t>
-      </w:r>
-      <w:r>
-        <w:br w:type="textWrapping"/>
-      </w:r>
-      <w:r>
-        <w:rPr>
-          <w:rStyle w:val="VerbatimChar"/>
-        </w:rPr>
-        <w:t xml:space="preserve">## 15  2014    12</w:t>
-      </w:r>
-      <w:r>
-        <w:br w:type="textWrapping"/>
-      </w:r>
-      <w:r>
-        <w:rPr>
-          <w:rStyle w:val="VerbatimChar"/>
-        </w:rPr>
-        <w:t xml:space="preserve">## 16  2015     7</w:t>
-      </w:r>
-    </w:p>
-    <w:p>
-      <w:pPr>
-        <w:pStyle w:val="Heading1"/>
-      </w:pPr>
-      <w:bookmarkStart w:id="23" w:name="austin-is-expensive"/>
-      <w:r>
-        <w:t xml:space="preserve">Austin is expensive</w:t>
-      </w:r>
-      <w:bookmarkEnd w:id="23"/>
+          <w:rStyle w:val="StringTok"/>
+        </w:rPr>
+        <w:t xml:space="preserve">   </w:t>
+      </w:r>
+      <w:r>
+        <w:rPr>
+          <w:rStyle w:val="KeywordTok"/>
+        </w:rPr>
+        <w:t xml:space="preserve">scale_colour_viridis_d</w:t>
+      </w:r>
+      <w:r>
+        <w:rPr>
+          <w:rStyle w:val="NormalTok"/>
+        </w:rPr>
+        <w:t xml:space="preserve">(</w:t>
+      </w:r>
+      <w:r>
+        <w:rPr>
+          <w:rStyle w:val="StringTok"/>
+        </w:rPr>
+        <w:t xml:space="preserve">"City</w:t>
+      </w:r>
+      <w:r>
+        <w:rPr>
+          <w:rStyle w:val="CharTok"/>
+        </w:rPr>
+        <w:t xml:space="preserve">\n</w:t>
+      </w:r>
+      <w:r>
+        <w:rPr>
+          <w:rStyle w:val="StringTok"/>
+        </w:rPr>
+        <w:t xml:space="preserve">Center"</w:t>
+      </w:r>
+      <w:r>
+        <w:rPr>
+          <w:rStyle w:val="NormalTok"/>
+        </w:rPr>
+        <w:t xml:space="preserve">, </w:t>
+      </w:r>
+      <w:r>
+        <w:rPr>
+          <w:rStyle w:val="DataTypeTok"/>
+        </w:rPr>
+        <w:t xml:space="preserve">option =</w:t>
+      </w:r>
+      <w:r>
+        <w:rPr>
+          <w:rStyle w:val="NormalTok"/>
+        </w:rPr>
+        <w:t xml:space="preserve"> params</w:t>
+      </w:r>
+      <w:r>
+        <w:rPr>
+          <w:rStyle w:val="OperatorTok"/>
+        </w:rPr>
+        <w:t xml:space="preserve">$</w:t>
+      </w:r>
+      <w:r>
+        <w:rPr>
+          <w:rStyle w:val="NormalTok"/>
+        </w:rPr>
+        <w:t xml:space="preserve">viridis_palette)</w:t>
+      </w:r>
     </w:p>
     <w:p>
       <w:pPr>
@@ -444,7 +528,303 @@
               <a:graphicData uri="http://schemas.openxmlformats.org/drawingml/2006/picture">
                 <pic:pic>
                   <pic:nvPicPr>
-                    <pic:cNvPr descr="/Users/alison/rprojs/rmd-render-factory/gallery/outputs/docs/word_document..docx_files/figure-docx/unnamed-chunk-4-1.png" id="0" name="Picture"/>
+                    <pic:cNvPr descr="/Users/alison/rprojs/rmd-render-factory/gallery/outputs/docs/word_document..docx_files/figure-docx/unnamed-chunk-2-1.png" id="0" name="Picture"/>
+                    <pic:cNvPicPr>
+                      <a:picLocks noChangeArrowheads="1" noChangeAspect="1"/>
+                    </pic:cNvPicPr>
+                  </pic:nvPicPr>
+                  <pic:blipFill>
+                    <a:blip r:embed="rId22"/>
+                    <a:stretch>
+                      <a:fillRect/>
+                    </a:stretch>
+                  </pic:blipFill>
+                  <pic:spPr bwMode="auto">
+                    <a:xfrm>
+                      <a:off x="0" y="0"/>
+                      <a:ext cx="5334000" cy="4267200"/>
+                    </a:xfrm>
+                    <a:prstGeom prst="rect">
+                      <a:avLst/>
+                    </a:prstGeom>
+                    <a:noFill/>
+                    <a:ln w="9525">
+                      <a:noFill/>
+                      <a:headEnd/>
+                      <a:tailEnd/>
+                    </a:ln>
+                  </pic:spPr>
+                </pic:pic>
+              </a:graphicData>
+            </a:graphic>
+          </wp:inline>
+        </w:drawing>
+      </w:r>
+    </w:p>
+    <w:p>
+      <w:pPr>
+        <w:pStyle w:val="Heading1"/>
+      </w:pPr>
+      <w:bookmarkStart w:id="23" w:name="austin-prices-on-the-rise"/>
+      <w:r>
+        <w:t xml:space="preserve">Austin prices on the rise</w:t>
+      </w:r>
+      <w:bookmarkEnd w:id="23"/>
+    </w:p>
+    <w:p>
+      <w:pPr>
+        <w:pStyle w:val="SourceCode"/>
+      </w:pPr>
+      <w:r>
+        <w:rPr>
+          <w:rStyle w:val="KeywordTok"/>
+        </w:rPr>
+        <w:t xml:space="preserve">ggplot</w:t>
+      </w:r>
+      <w:r>
+        <w:rPr>
+          <w:rStyle w:val="NormalTok"/>
+        </w:rPr>
+        <w:t xml:space="preserve">(</w:t>
+      </w:r>
+      <w:r>
+        <w:rPr>
+          <w:rStyle w:val="DataTypeTok"/>
+        </w:rPr>
+        <w:t xml:space="preserve">data =</w:t>
+      </w:r>
+      <w:r>
+        <w:rPr>
+          <w:rStyle w:val="NormalTok"/>
+        </w:rPr>
+        <w:t xml:space="preserve"> </w:t>
+      </w:r>
+      <w:r>
+        <w:rPr>
+          <w:rStyle w:val="KeywordTok"/>
+        </w:rPr>
+        <w:t xml:space="preserve">filter</w:t>
+      </w:r>
+      <w:r>
+        <w:rPr>
+          <w:rStyle w:val="NormalTok"/>
+        </w:rPr>
+        <w:t xml:space="preserve">(txsamp, city </w:t>
+      </w:r>
+      <w:r>
+        <w:rPr>
+          <w:rStyle w:val="OperatorTok"/>
+        </w:rPr>
+        <w:t xml:space="preserve">==</w:t>
+      </w:r>
+      <w:r>
+        <w:rPr>
+          <w:rStyle w:val="StringTok"/>
+        </w:rPr>
+        <w:t xml:space="preserve"> "Austin"</w:t>
+      </w:r>
+      <w:r>
+        <w:rPr>
+          <w:rStyle w:val="NormalTok"/>
+        </w:rPr>
+        <w:t xml:space="preserve">), </w:t>
+      </w:r>
+      <w:r>
+        <w:rPr>
+          <w:rStyle w:val="KeywordTok"/>
+        </w:rPr>
+        <w:t xml:space="preserve">aes</w:t>
+      </w:r>
+      <w:r>
+        <w:rPr>
+          <w:rStyle w:val="NormalTok"/>
+        </w:rPr>
+        <w:t xml:space="preserve">(</w:t>
+      </w:r>
+      <w:r>
+        <w:rPr>
+          <w:rStyle w:val="DataTypeTok"/>
+        </w:rPr>
+        <w:t xml:space="preserve">x =</w:t>
+      </w:r>
+      <w:r>
+        <w:rPr>
+          <w:rStyle w:val="NormalTok"/>
+        </w:rPr>
+        <w:t xml:space="preserve"> sales, </w:t>
+      </w:r>
+      <w:r>
+        <w:rPr>
+          <w:rStyle w:val="DataTypeTok"/>
+        </w:rPr>
+        <w:t xml:space="preserve">y =</w:t>
+      </w:r>
+      <w:r>
+        <w:rPr>
+          <w:rStyle w:val="NormalTok"/>
+        </w:rPr>
+        <w:t xml:space="preserve"> median)) </w:t>
+      </w:r>
+      <w:r>
+        <w:rPr>
+          <w:rStyle w:val="OperatorTok"/>
+        </w:rPr>
+        <w:t xml:space="preserve">+</w:t>
+      </w:r>
+      <w:r>
+        <w:br w:type="textWrapping"/>
+      </w:r>
+      <w:r>
+        <w:rPr>
+          <w:rStyle w:val="StringTok"/>
+        </w:rPr>
+        <w:t xml:space="preserve">   </w:t>
+      </w:r>
+      <w:r>
+        <w:rPr>
+          <w:rStyle w:val="KeywordTok"/>
+        </w:rPr>
+        <w:t xml:space="preserve">geom_point</w:t>
+      </w:r>
+      <w:r>
+        <w:rPr>
+          <w:rStyle w:val="NormalTok"/>
+        </w:rPr>
+        <w:t xml:space="preserve">(</w:t>
+      </w:r>
+      <w:r>
+        <w:rPr>
+          <w:rStyle w:val="KeywordTok"/>
+        </w:rPr>
+        <w:t xml:space="preserve">aes</w:t>
+      </w:r>
+      <w:r>
+        <w:rPr>
+          <w:rStyle w:val="NormalTok"/>
+        </w:rPr>
+        <w:t xml:space="preserve">(</w:t>
+      </w:r>
+      <w:r>
+        <w:rPr>
+          <w:rStyle w:val="DataTypeTok"/>
+        </w:rPr>
+        <w:t xml:space="preserve">colour =</w:t>
+      </w:r>
+      <w:r>
+        <w:rPr>
+          <w:rStyle w:val="NormalTok"/>
+        </w:rPr>
+        <w:t xml:space="preserve"> year)) </w:t>
+      </w:r>
+      <w:r>
+        <w:rPr>
+          <w:rStyle w:val="OperatorTok"/>
+        </w:rPr>
+        <w:t xml:space="preserve">+</w:t>
+      </w:r>
+      <w:r>
+        <w:rPr>
+          <w:rStyle w:val="StringTok"/>
+        </w:rPr>
+        <w:t xml:space="preserve"> </w:t>
+      </w:r>
+      <w:r>
+        <w:br w:type="textWrapping"/>
+      </w:r>
+      <w:r>
+        <w:rPr>
+          <w:rStyle w:val="StringTok"/>
+        </w:rPr>
+        <w:t xml:space="preserve">   </w:t>
+      </w:r>
+      <w:r>
+        <w:rPr>
+          <w:rStyle w:val="KeywordTok"/>
+        </w:rPr>
+        <w:t xml:space="preserve">scale_colour_viridis_c</w:t>
+      </w:r>
+      <w:r>
+        <w:rPr>
+          <w:rStyle w:val="NormalTok"/>
+        </w:rPr>
+        <w:t xml:space="preserve">(</w:t>
+      </w:r>
+      <w:r>
+        <w:rPr>
+          <w:rStyle w:val="StringTok"/>
+        </w:rPr>
+        <w:t xml:space="preserve">"Austin by year"</w:t>
+      </w:r>
+      <w:r>
+        <w:rPr>
+          <w:rStyle w:val="NormalTok"/>
+        </w:rPr>
+        <w:t xml:space="preserve">, </w:t>
+      </w:r>
+      <w:r>
+        <w:rPr>
+          <w:rStyle w:val="DataTypeTok"/>
+        </w:rPr>
+        <w:t xml:space="preserve">option =</w:t>
+      </w:r>
+      <w:r>
+        <w:rPr>
+          <w:rStyle w:val="NormalTok"/>
+        </w:rPr>
+        <w:t xml:space="preserve"> params</w:t>
+      </w:r>
+      <w:r>
+        <w:rPr>
+          <w:rStyle w:val="OperatorTok"/>
+        </w:rPr>
+        <w:t xml:space="preserve">$</w:t>
+      </w:r>
+      <w:r>
+        <w:rPr>
+          <w:rStyle w:val="NormalTok"/>
+        </w:rPr>
+        <w:t xml:space="preserve">viridis_palette, </w:t>
+      </w:r>
+      <w:r>
+        <w:rPr>
+          <w:rStyle w:val="DataTypeTok"/>
+        </w:rPr>
+        <w:t xml:space="preserve">direction =</w:t>
+      </w:r>
+      <w:r>
+        <w:rPr>
+          <w:rStyle w:val="NormalTok"/>
+        </w:rPr>
+        <w:t xml:space="preserve"> </w:t>
+      </w:r>
+      <w:r>
+        <w:rPr>
+          <w:rStyle w:val="DecValTok"/>
+        </w:rPr>
+        <w:t xml:space="preserve">-1</w:t>
+      </w:r>
+      <w:r>
+        <w:rPr>
+          <w:rStyle w:val="NormalTok"/>
+        </w:rPr>
+        <w:t xml:space="preserve">) </w:t>
+      </w:r>
+    </w:p>
+    <w:p>
+      <w:pPr>
+        <w:pStyle w:val="FirstParagraph"/>
+      </w:pPr>
+      <w:r>
+        <w:drawing>
+          <wp:inline>
+            <wp:extent cx="5334000" cy="4267200"/>
+            <wp:effectExtent b="0" l="0" r="0" t="0"/>
+            <wp:docPr descr="" title="" id="1" name="Picture"/>
+            <a:graphic>
+              <a:graphicData uri="http://schemas.openxmlformats.org/drawingml/2006/picture">
+                <pic:pic>
+                  <pic:nvPicPr>
+                    <pic:cNvPr descr="/Users/alison/rprojs/rmd-render-factory/gallery/outputs/docs/word_document..docx_files/figure-docx/unnamed-chunk-3-1.png" id="0" name="Picture"/>
                     <pic:cNvPicPr>
                       <a:picLocks noChangeArrowheads="1" noChangeAspect="1"/>
                     </pic:cNvPicPr>
@@ -481,11 +861,274 @@
       <w:pPr>
         <w:pStyle w:val="Heading1"/>
       </w:pPr>
-      <w:bookmarkStart w:id="25" w:name="austin-prices-on-the-rise"/>
-      <w:r>
-        <w:t xml:space="preserve">Austin prices on the rise</w:t>
+      <w:bookmarkStart w:id="25" w:name="fort-worth-has-more-affordable-housing"/>
+      <w:r>
+        <w:t xml:space="preserve">Fort Worth has more affordable housing</w:t>
       </w:r>
       <w:bookmarkEnd w:id="25"/>
+    </w:p>
+    <w:p>
+      <w:pPr>
+        <w:pStyle w:val="SourceCode"/>
+      </w:pPr>
+      <w:r>
+        <w:rPr>
+          <w:rStyle w:val="KeywordTok"/>
+        </w:rPr>
+        <w:t xml:space="preserve">library</w:t>
+      </w:r>
+      <w:r>
+        <w:rPr>
+          <w:rStyle w:val="NormalTok"/>
+        </w:rPr>
+        <w:t xml:space="preserve">(scales) </w:t>
+      </w:r>
+      <w:r>
+        <w:rPr>
+          <w:rStyle w:val="CommentTok"/>
+        </w:rPr>
+        <w:t xml:space="preserve"># to make y-axis in non-scientific notation</w:t>
+      </w:r>
+      <w:r>
+        <w:br w:type="textWrapping"/>
+      </w:r>
+      <w:r>
+        <w:rPr>
+          <w:rStyle w:val="KeywordTok"/>
+        </w:rPr>
+        <w:t xml:space="preserve">ggplot</w:t>
+      </w:r>
+      <w:r>
+        <w:rPr>
+          <w:rStyle w:val="NormalTok"/>
+        </w:rPr>
+        <w:t xml:space="preserve">(txsamp, </w:t>
+      </w:r>
+      <w:r>
+        <w:rPr>
+          <w:rStyle w:val="KeywordTok"/>
+        </w:rPr>
+        <w:t xml:space="preserve">aes</w:t>
+      </w:r>
+      <w:r>
+        <w:rPr>
+          <w:rStyle w:val="NormalTok"/>
+        </w:rPr>
+        <w:t xml:space="preserve">(</w:t>
+      </w:r>
+      <w:r>
+        <w:rPr>
+          <w:rStyle w:val="DataTypeTok"/>
+        </w:rPr>
+        <w:t xml:space="preserve">x =</w:t>
+      </w:r>
+      <w:r>
+        <w:rPr>
+          <w:rStyle w:val="NormalTok"/>
+        </w:rPr>
+        <w:t xml:space="preserve"> median, </w:t>
+      </w:r>
+      <w:r>
+        <w:rPr>
+          <w:rStyle w:val="DataTypeTok"/>
+        </w:rPr>
+        <w:t xml:space="preserve">fill =</w:t>
+      </w:r>
+      <w:r>
+        <w:rPr>
+          <w:rStyle w:val="NormalTok"/>
+        </w:rPr>
+        <w:t xml:space="preserve"> city)) </w:t>
+      </w:r>
+      <w:r>
+        <w:rPr>
+          <w:rStyle w:val="OperatorTok"/>
+        </w:rPr>
+        <w:t xml:space="preserve">+</w:t>
+      </w:r>
+      <w:r>
+        <w:br w:type="textWrapping"/>
+      </w:r>
+      <w:r>
+        <w:rPr>
+          <w:rStyle w:val="StringTok"/>
+        </w:rPr>
+        <w:t xml:space="preserve">  </w:t>
+      </w:r>
+      <w:r>
+        <w:rPr>
+          <w:rStyle w:val="KeywordTok"/>
+        </w:rPr>
+        <w:t xml:space="preserve">geom_histogram</w:t>
+      </w:r>
+      <w:r>
+        <w:rPr>
+          <w:rStyle w:val="NormalTok"/>
+        </w:rPr>
+        <w:t xml:space="preserve">(</w:t>
+      </w:r>
+      <w:r>
+        <w:rPr>
+          <w:rStyle w:val="KeywordTok"/>
+        </w:rPr>
+        <w:t xml:space="preserve">aes</w:t>
+      </w:r>
+      <w:r>
+        <w:rPr>
+          <w:rStyle w:val="NormalTok"/>
+        </w:rPr>
+        <w:t xml:space="preserve">(</w:t>
+      </w:r>
+      <w:r>
+        <w:rPr>
+          <w:rStyle w:val="DataTypeTok"/>
+        </w:rPr>
+        <w:t xml:space="preserve">weight =</w:t>
+      </w:r>
+      <w:r>
+        <w:rPr>
+          <w:rStyle w:val="NormalTok"/>
+        </w:rPr>
+        <w:t xml:space="preserve"> sales), </w:t>
+      </w:r>
+      <w:r>
+        <w:rPr>
+          <w:rStyle w:val="DataTypeTok"/>
+        </w:rPr>
+        <w:t xml:space="preserve">position =</w:t>
+      </w:r>
+      <w:r>
+        <w:rPr>
+          <w:rStyle w:val="NormalTok"/>
+        </w:rPr>
+        <w:t xml:space="preserve"> </w:t>
+      </w:r>
+      <w:r>
+        <w:rPr>
+          <w:rStyle w:val="StringTok"/>
+        </w:rPr>
+        <w:t xml:space="preserve">"dodge"</w:t>
+      </w:r>
+      <w:r>
+        <w:rPr>
+          <w:rStyle w:val="NormalTok"/>
+        </w:rPr>
+        <w:t xml:space="preserve">, </w:t>
+      </w:r>
+      <w:r>
+        <w:rPr>
+          <w:rStyle w:val="DataTypeTok"/>
+        </w:rPr>
+        <w:t xml:space="preserve">binwidth =</w:t>
+      </w:r>
+      <w:r>
+        <w:rPr>
+          <w:rStyle w:val="NormalTok"/>
+        </w:rPr>
+        <w:t xml:space="preserve"> </w:t>
+      </w:r>
+      <w:r>
+        <w:rPr>
+          <w:rStyle w:val="DecValTok"/>
+        </w:rPr>
+        <w:t xml:space="preserve">15000</w:t>
+      </w:r>
+      <w:r>
+        <w:rPr>
+          <w:rStyle w:val="NormalTok"/>
+        </w:rPr>
+        <w:t xml:space="preserve">) </w:t>
+      </w:r>
+      <w:r>
+        <w:rPr>
+          <w:rStyle w:val="OperatorTok"/>
+        </w:rPr>
+        <w:t xml:space="preserve">+</w:t>
+      </w:r>
+      <w:r>
+        <w:br w:type="textWrapping"/>
+      </w:r>
+      <w:r>
+        <w:rPr>
+          <w:rStyle w:val="StringTok"/>
+        </w:rPr>
+        <w:t xml:space="preserve">  </w:t>
+      </w:r>
+      <w:r>
+        <w:rPr>
+          <w:rStyle w:val="KeywordTok"/>
+        </w:rPr>
+        <w:t xml:space="preserve">scale_fill_viridis_d</w:t>
+      </w:r>
+      <w:r>
+        <w:rPr>
+          <w:rStyle w:val="NormalTok"/>
+        </w:rPr>
+        <w:t xml:space="preserve">(</w:t>
+      </w:r>
+      <w:r>
+        <w:rPr>
+          <w:rStyle w:val="DataTypeTok"/>
+        </w:rPr>
+        <w:t xml:space="preserve">option =</w:t>
+      </w:r>
+      <w:r>
+        <w:rPr>
+          <w:rStyle w:val="NormalTok"/>
+        </w:rPr>
+        <w:t xml:space="preserve"> params</w:t>
+      </w:r>
+      <w:r>
+        <w:rPr>
+          <w:rStyle w:val="OperatorTok"/>
+        </w:rPr>
+        <w:t xml:space="preserve">$</w:t>
+      </w:r>
+      <w:r>
+        <w:rPr>
+          <w:rStyle w:val="NormalTok"/>
+        </w:rPr>
+        <w:t xml:space="preserve">viridis_palette)</w:t>
+      </w:r>
+      <w:r>
+        <w:rPr>
+          <w:rStyle w:val="OperatorTok"/>
+        </w:rPr>
+        <w:t xml:space="preserve">+</w:t>
+      </w:r>
+      <w:r>
+        <w:br w:type="textWrapping"/>
+      </w:r>
+      <w:r>
+        <w:rPr>
+          <w:rStyle w:val="StringTok"/>
+        </w:rPr>
+        <w:t xml:space="preserve">  </w:t>
+      </w:r>
+      <w:r>
+        <w:rPr>
+          <w:rStyle w:val="KeywordTok"/>
+        </w:rPr>
+        <w:t xml:space="preserve">scale_y_continuous</w:t>
+      </w:r>
+      <w:r>
+        <w:rPr>
+          <w:rStyle w:val="NormalTok"/>
+        </w:rPr>
+        <w:t xml:space="preserve">(</w:t>
+      </w:r>
+      <w:r>
+        <w:rPr>
+          <w:rStyle w:val="DataTypeTok"/>
+        </w:rPr>
+        <w:t xml:space="preserve">labels =</w:t>
+      </w:r>
+      <w:r>
+        <w:rPr>
+          <w:rStyle w:val="NormalTok"/>
+        </w:rPr>
+        <w:t xml:space="preserve"> comma)</w:t>
+      </w:r>
     </w:p>
     <w:p>
       <w:pPr>
@@ -501,7 +1144,7 @@
               <a:graphicData uri="http://schemas.openxmlformats.org/drawingml/2006/picture">
                 <pic:pic>
                   <pic:nvPicPr>
-                    <pic:cNvPr descr="/Users/alison/rprojs/rmd-render-factory/gallery/outputs/docs/word_document..docx_files/figure-docx/unnamed-chunk-5-1.png" id="0" name="Picture"/>
+                    <pic:cNvPr descr="/Users/alison/rprojs/rmd-render-factory/gallery/outputs/docs/word_document..docx_files/figure-docx/unnamed-chunk-4-1.png" id="0" name="Picture"/>
                     <pic:cNvPicPr>
                       <a:picLocks noChangeArrowheads="1" noChangeAspect="1"/>
                     </pic:cNvPicPr>
@@ -538,11 +1181,264 @@
       <w:pPr>
         <w:pStyle w:val="Heading1"/>
       </w:pPr>
-      <w:bookmarkStart w:id="27" w:name="fort-worth-has-more-affordable-housing"/>
-      <w:r>
-        <w:t xml:space="preserve">Fort Worth has more affordable housing</w:t>
+      <w:bookmarkStart w:id="27" w:name="the-current-pace-of-sales-is-fast"/>
+      <w:r>
+        <w:t xml:space="preserve">The current pace of sales is fast</w:t>
       </w:r>
       <w:bookmarkEnd w:id="27"/>
+    </w:p>
+    <w:p>
+      <w:pPr>
+        <w:pStyle w:val="FirstParagraph"/>
+      </w:pPr>
+      <w:r>
+        <w:t xml:space="preserve">“</w:t>
+      </w:r>
+      <w:r>
+        <w:t xml:space="preserve">Months inventory</w:t>
+      </w:r>
+      <w:r>
+        <w:t xml:space="preserve">”</w:t>
+      </w:r>
+      <w:r>
+        <w:t xml:space="preserve">: amount of time it would take to sell all current listings at current pace of sales.</w:t>
+      </w:r>
+    </w:p>
+    <w:p>
+      <w:pPr>
+        <w:pStyle w:val="SourceCode"/>
+      </w:pPr>
+      <w:r>
+        <w:rPr>
+          <w:rStyle w:val="KeywordTok"/>
+        </w:rPr>
+        <w:t xml:space="preserve">ggplot</w:t>
+      </w:r>
+      <w:r>
+        <w:rPr>
+          <w:rStyle w:val="NormalTok"/>
+        </w:rPr>
+        <w:t xml:space="preserve">(</w:t>
+      </w:r>
+      <w:r>
+        <w:rPr>
+          <w:rStyle w:val="DataTypeTok"/>
+        </w:rPr>
+        <w:t xml:space="preserve">data =</w:t>
+      </w:r>
+      <w:r>
+        <w:rPr>
+          <w:rStyle w:val="NormalTok"/>
+        </w:rPr>
+        <w:t xml:space="preserve"> txsamp, </w:t>
+      </w:r>
+      <w:r>
+        <w:rPr>
+          <w:rStyle w:val="KeywordTok"/>
+        </w:rPr>
+        <w:t xml:space="preserve">aes</w:t>
+      </w:r>
+      <w:r>
+        <w:rPr>
+          <w:rStyle w:val="NormalTok"/>
+        </w:rPr>
+        <w:t xml:space="preserve">(</w:t>
+      </w:r>
+      <w:r>
+        <w:rPr>
+          <w:rStyle w:val="DataTypeTok"/>
+        </w:rPr>
+        <w:t xml:space="preserve">x =</w:t>
+      </w:r>
+      <w:r>
+        <w:rPr>
+          <w:rStyle w:val="NormalTok"/>
+        </w:rPr>
+        <w:t xml:space="preserve"> year, </w:t>
+      </w:r>
+      <w:r>
+        <w:rPr>
+          <w:rStyle w:val="DataTypeTok"/>
+        </w:rPr>
+        <w:t xml:space="preserve">y =</w:t>
+      </w:r>
+      <w:r>
+        <w:rPr>
+          <w:rStyle w:val="NormalTok"/>
+        </w:rPr>
+        <w:t xml:space="preserve"> inventory, </w:t>
+      </w:r>
+      <w:r>
+        <w:rPr>
+          <w:rStyle w:val="DataTypeTok"/>
+        </w:rPr>
+        <w:t xml:space="preserve">colour =</w:t>
+      </w:r>
+      <w:r>
+        <w:rPr>
+          <w:rStyle w:val="NormalTok"/>
+        </w:rPr>
+        <w:t xml:space="preserve"> city)) </w:t>
+      </w:r>
+      <w:r>
+        <w:rPr>
+          <w:rStyle w:val="OperatorTok"/>
+        </w:rPr>
+        <w:t xml:space="preserve">+</w:t>
+      </w:r>
+      <w:r>
+        <w:br w:type="textWrapping"/>
+      </w:r>
+      <w:r>
+        <w:rPr>
+          <w:rStyle w:val="StringTok"/>
+        </w:rPr>
+        <w:t xml:space="preserve">  </w:t>
+      </w:r>
+      <w:r>
+        <w:rPr>
+          <w:rStyle w:val="KeywordTok"/>
+        </w:rPr>
+        <w:t xml:space="preserve">geom_point</w:t>
+      </w:r>
+      <w:r>
+        <w:rPr>
+          <w:rStyle w:val="NormalTok"/>
+        </w:rPr>
+        <w:t xml:space="preserve">() </w:t>
+      </w:r>
+      <w:r>
+        <w:rPr>
+          <w:rStyle w:val="OperatorTok"/>
+        </w:rPr>
+        <w:t xml:space="preserve">+</w:t>
+      </w:r>
+      <w:r>
+        <w:rPr>
+          <w:rStyle w:val="StringTok"/>
+        </w:rPr>
+        <w:t xml:space="preserve"> </w:t>
+      </w:r>
+      <w:r>
+        <w:br w:type="textWrapping"/>
+      </w:r>
+      <w:r>
+        <w:rPr>
+          <w:rStyle w:val="StringTok"/>
+        </w:rPr>
+        <w:t xml:space="preserve">  </w:t>
+      </w:r>
+      <w:r>
+        <w:rPr>
+          <w:rStyle w:val="KeywordTok"/>
+        </w:rPr>
+        <w:t xml:space="preserve">geom_smooth</w:t>
+      </w:r>
+      <w:r>
+        <w:rPr>
+          <w:rStyle w:val="NormalTok"/>
+        </w:rPr>
+        <w:t xml:space="preserve">(</w:t>
+      </w:r>
+      <w:r>
+        <w:rPr>
+          <w:rStyle w:val="DataTypeTok"/>
+        </w:rPr>
+        <w:t xml:space="preserve">se =</w:t>
+      </w:r>
+      <w:r>
+        <w:rPr>
+          <w:rStyle w:val="NormalTok"/>
+        </w:rPr>
+        <w:t xml:space="preserve"> </w:t>
+      </w:r>
+      <w:r>
+        <w:rPr>
+          <w:rStyle w:val="OtherTok"/>
+        </w:rPr>
+        <w:t xml:space="preserve">FALSE</w:t>
+      </w:r>
+      <w:r>
+        <w:rPr>
+          <w:rStyle w:val="NormalTok"/>
+        </w:rPr>
+        <w:t xml:space="preserve">) </w:t>
+      </w:r>
+      <w:r>
+        <w:rPr>
+          <w:rStyle w:val="OperatorTok"/>
+        </w:rPr>
+        <w:t xml:space="preserve">+</w:t>
+      </w:r>
+      <w:r>
+        <w:br w:type="textWrapping"/>
+      </w:r>
+      <w:r>
+        <w:rPr>
+          <w:rStyle w:val="StringTok"/>
+        </w:rPr>
+        <w:t xml:space="preserve">  </w:t>
+      </w:r>
+      <w:r>
+        <w:rPr>
+          <w:rStyle w:val="KeywordTok"/>
+        </w:rPr>
+        <w:t xml:space="preserve">scale_colour_viridis_d</w:t>
+      </w:r>
+      <w:r>
+        <w:rPr>
+          <w:rStyle w:val="NormalTok"/>
+        </w:rPr>
+        <w:t xml:space="preserve">(</w:t>
+      </w:r>
+      <w:r>
+        <w:rPr>
+          <w:rStyle w:val="StringTok"/>
+        </w:rPr>
+        <w:t xml:space="preserve">"City</w:t>
+      </w:r>
+      <w:r>
+        <w:rPr>
+          <w:rStyle w:val="CharTok"/>
+        </w:rPr>
+        <w:t xml:space="preserve">\n</w:t>
+      </w:r>
+      <w:r>
+        <w:rPr>
+          <w:rStyle w:val="StringTok"/>
+        </w:rPr>
+        <w:t xml:space="preserve">Center"</w:t>
+      </w:r>
+      <w:r>
+        <w:rPr>
+          <w:rStyle w:val="NormalTok"/>
+        </w:rPr>
+        <w:t xml:space="preserve">, </w:t>
+      </w:r>
+      <w:r>
+        <w:rPr>
+          <w:rStyle w:val="DataTypeTok"/>
+        </w:rPr>
+        <w:t xml:space="preserve">option =</w:t>
+      </w:r>
+      <w:r>
+        <w:rPr>
+          <w:rStyle w:val="NormalTok"/>
+        </w:rPr>
+        <w:t xml:space="preserve"> params</w:t>
+      </w:r>
+      <w:r>
+        <w:rPr>
+          <w:rStyle w:val="OperatorTok"/>
+        </w:rPr>
+        <w:t xml:space="preserve">$</w:t>
+      </w:r>
+      <w:r>
+        <w:rPr>
+          <w:rStyle w:val="NormalTok"/>
+        </w:rPr>
+        <w:t xml:space="preserve">viridis_palette) </w:t>
+      </w:r>
     </w:p>
     <w:p>
       <w:pPr>
@@ -558,7 +1454,7 @@
               <a:graphicData uri="http://schemas.openxmlformats.org/drawingml/2006/picture">
                 <pic:pic>
                   <pic:nvPicPr>
-                    <pic:cNvPr descr="/Users/alison/rprojs/rmd-render-factory/gallery/outputs/docs/word_document..docx_files/figure-docx/unnamed-chunk-6-1.png" id="0" name="Picture"/>
+                    <pic:cNvPr descr="/Users/alison/rprojs/rmd-render-factory/gallery/outputs/docs/word_document..docx_files/figure-docx/unnamed-chunk-5-1.png" id="0" name="Picture"/>
                     <pic:cNvPicPr>
                       <a:picLocks noChangeArrowheads="1" noChangeAspect="1"/>
                     </pic:cNvPicPr>
@@ -595,85 +1491,11 @@
       <w:pPr>
         <w:pStyle w:val="Heading1"/>
       </w:pPr>
-      <w:bookmarkStart w:id="29" w:name="the-current-pace-of-sales-is-fast"/>
-      <w:r>
-        <w:t xml:space="preserve">The current pace of sales is fast</w:t>
+      <w:bookmarkStart w:id="29" w:name="thanks-to"/>
+      <w:r>
+        <w:t xml:space="preserve">Thanks to…</w:t>
       </w:r>
       <w:bookmarkEnd w:id="29"/>
-    </w:p>
-    <w:p>
-      <w:pPr>
-        <w:pStyle w:val="FirstParagraph"/>
-      </w:pPr>
-      <w:r>
-        <w:t xml:space="preserve">“</w:t>
-      </w:r>
-      <w:r>
-        <w:t xml:space="preserve">Months inventory</w:t>
-      </w:r>
-      <w:r>
-        <w:t xml:space="preserve">”</w:t>
-      </w:r>
-      <w:r>
-        <w:t xml:space="preserve">: amount of time it would take to sell all current listings at current pace of sales.</w:t>
-      </w:r>
-    </w:p>
-    <w:p>
-      <w:pPr>
-        <w:pStyle w:val="BodyText"/>
-      </w:pPr>
-      <w:r>
-        <w:drawing>
-          <wp:inline>
-            <wp:extent cx="5334000" cy="4267200"/>
-            <wp:effectExtent b="0" l="0" r="0" t="0"/>
-            <wp:docPr descr="" title="" id="1" name="Picture"/>
-            <a:graphic>
-              <a:graphicData uri="http://schemas.openxmlformats.org/drawingml/2006/picture">
-                <pic:pic>
-                  <pic:nvPicPr>
-                    <pic:cNvPr descr="/Users/alison/rprojs/rmd-render-factory/gallery/outputs/docs/word_document..docx_files/figure-docx/unnamed-chunk-7-1.png" id="0" name="Picture"/>
-                    <pic:cNvPicPr>
-                      <a:picLocks noChangeArrowheads="1" noChangeAspect="1"/>
-                    </pic:cNvPicPr>
-                  </pic:nvPicPr>
-                  <pic:blipFill>
-                    <a:blip r:embed="rId30"/>
-                    <a:stretch>
-                      <a:fillRect/>
-                    </a:stretch>
-                  </pic:blipFill>
-                  <pic:spPr bwMode="auto">
-                    <a:xfrm>
-                      <a:off x="0" y="0"/>
-                      <a:ext cx="5334000" cy="4267200"/>
-                    </a:xfrm>
-                    <a:prstGeom prst="rect">
-                      <a:avLst/>
-                    </a:prstGeom>
-                    <a:noFill/>
-                    <a:ln w="9525">
-                      <a:noFill/>
-                      <a:headEnd/>
-                      <a:tailEnd/>
-                    </a:ln>
-                  </pic:spPr>
-                </pic:pic>
-              </a:graphicData>
-            </a:graphic>
-          </wp:inline>
-        </w:drawing>
-      </w:r>
-    </w:p>
-    <w:p>
-      <w:pPr>
-        <w:pStyle w:val="Heading1"/>
-      </w:pPr>
-      <w:bookmarkStart w:id="31" w:name="thanks-to"/>
-      <w:r>
-        <w:t xml:space="preserve">Thanks to…</w:t>
-      </w:r>
-      <w:bookmarkEnd w:id="31"/>
     </w:p>
     <w:p>
       <w:pPr>
@@ -689,7 +1511,7 @@
       <w:r>
         <w:t xml:space="preserve"> </w:t>
       </w:r>
-      <w:hyperlink r:id="rId32">
+      <w:hyperlink r:id="rId30">
         <w:r>
           <w:rPr>
             <w:rStyle w:val="Hyperlink"/>
@@ -712,7 +1534,7 @@
       <w:r>
         <w:t xml:space="preserve"> </w:t>
       </w:r>
-      <w:hyperlink r:id="rId33">
+      <w:hyperlink r:id="rId31">
         <w:r>
           <w:rPr>
             <w:rStyle w:val="Hyperlink"/>

</xml_diff>